<commit_message>
Added updated metrics report
Metrics Set 3
</commit_message>
<xml_diff>
--- a/Project/Phase 1/Sprint 2/team_member_55677/metrics_set_55677.docx
+++ b/Project/Phase 1/Sprint 2/team_member_55677/metrics_set_55677.docx
@@ -214,18 +214,6 @@
     <w:p>
       <w:pPr>
         <w:rPr>
-          <w:rFonts w:ascii="Roboto Light" w:cs="Roboto Light" w:eastAsia="Roboto Light" w:hAnsi="Roboto Light"/>
-        </w:rPr>
-      </w:pPr>
-      <w:r>
-        <w:rPr>
-          <w:rtl w:val="0"/>
-        </w:rPr>
-      </w:r>
-    </w:p>
-    <w:p>
-      <w:pPr>
-        <w:rPr>
           <w:rFonts w:ascii="Roboto" w:cs="Roboto" w:eastAsia="Roboto" w:hAnsi="Roboto"/>
           <w:b w:val="1"/>
           <w:sz w:val="28"/>
@@ -462,30 +450,6 @@
           <w:rtl w:val="0"/>
         </w:rPr>
         <w:t xml:space="preserve">Responsible classes are quite stable, as any change on them will necessitate changes in all their dependents, so they are unlikely to be changed. In order to have the most stable classes, however, we need to make them both Responsible and Independent, as not only are they unlikely to be changed due to how that will affect others, but they themselves will most likely not require change due to not depending on any others.</w:t>
-      </w:r>
-    </w:p>
-    <w:p>
-      <w:pPr>
-        <w:rPr>
-          <w:rFonts w:ascii="Roboto Light" w:cs="Roboto Light" w:eastAsia="Roboto Light" w:hAnsi="Roboto Light"/>
-        </w:rPr>
-      </w:pPr>
-      <w:r>
-        <w:rPr>
-          <w:rtl w:val="0"/>
-        </w:rPr>
-      </w:r>
-    </w:p>
-    <w:p>
-      <w:pPr>
-        <w:rPr>
-          <w:rFonts w:ascii="Roboto Light" w:cs="Roboto Light" w:eastAsia="Roboto Light" w:hAnsi="Roboto Light"/>
-        </w:rPr>
-      </w:pPr>
-      <w:r>
-        <w:rPr>
-          <w:rtl w:val="0"/>
-        </w:rPr>
       </w:r>
     </w:p>
     <w:p>
@@ -1012,18 +976,6 @@
     <w:p>
       <w:pPr>
         <w:rPr>
-          <w:rFonts w:ascii="Roboto Light" w:cs="Roboto Light" w:eastAsia="Roboto Light" w:hAnsi="Roboto Light"/>
-        </w:rPr>
-      </w:pPr>
-      <w:r>
-        <w:rPr>
-          <w:rtl w:val="0"/>
-        </w:rPr>
-      </w:r>
-    </w:p>
-    <w:p>
-      <w:pPr>
-        <w:rPr>
           <w:rFonts w:ascii="Roboto" w:cs="Roboto" w:eastAsia="Roboto" w:hAnsi="Roboto"/>
           <w:b w:val="1"/>
           <w:sz w:val="28"/>
@@ -1039,6 +991,22 @@
           <w:rtl w:val="0"/>
         </w:rPr>
         <w:t xml:space="preserve">Analysis of JabRef Martin Packaging Metrics</w:t>
+      </w:r>
+    </w:p>
+    <w:p>
+      <w:pPr>
+        <w:rPr>
+          <w:rFonts w:ascii="Roboto Thin" w:cs="Roboto Thin" w:eastAsia="Roboto Thin" w:hAnsi="Roboto Thin"/>
+          <w:i w:val="1"/>
+        </w:rPr>
+      </w:pPr>
+      <w:r>
+        <w:rPr>
+          <w:rFonts w:ascii="Roboto Thin" w:cs="Roboto Thin" w:eastAsia="Roboto Thin" w:hAnsi="Roboto Thin"/>
+          <w:i w:val="1"/>
+          <w:rtl w:val="0"/>
+        </w:rPr>
+        <w:t xml:space="preserve">And their correlation with Code Smells</w:t>
       </w:r>
     </w:p>
     <w:p>
@@ -1068,12 +1036,12 @@
             <wp:extent cx="2871788" cy="1887175"/>
             <wp:effectExtent b="0" l="0" r="0" t="0"/>
             <wp:wrapSquare wrapText="bothSides" distB="114300" distT="114300" distL="114300" distR="114300"/>
-            <wp:docPr descr="Gráfico" id="2" name="image2.png"/>
+            <wp:docPr descr="Gráfico" id="2" name="image1.png"/>
             <a:graphic>
               <a:graphicData uri="http://schemas.openxmlformats.org/drawingml/2006/picture">
                 <pic:pic>
                   <pic:nvPicPr>
-                    <pic:cNvPr descr="Gráfico" id="0" name="image2.png"/>
+                    <pic:cNvPr descr="Gráfico" id="0" name="image1.png"/>
                     <pic:cNvPicPr preferRelativeResize="0"/>
                   </pic:nvPicPr>
                   <pic:blipFill>
@@ -1133,9 +1101,9 @@
       </w:r>
       <w:r>
         <w:rPr>
-          <w:rFonts w:ascii="Roboto" w:cs="Roboto" w:eastAsia="Roboto" w:hAnsi="Roboto"/>
-          <w:b w:val="1"/>
+          <w:rFonts w:ascii="Roboto Light" w:cs="Roboto Light" w:eastAsia="Roboto Light" w:hAnsi="Roboto Light"/>
           <w:i w:val="1"/>
+          <w:u w:val="single"/>
           <w:rtl w:val="0"/>
         </w:rPr>
         <w:t xml:space="preserve">A</w:t>
@@ -1145,7 +1113,7 @@
           <w:rFonts w:ascii="Roboto Light" w:cs="Roboto Light" w:eastAsia="Roboto Light" w:hAnsi="Roboto Light"/>
           <w:rtl w:val="0"/>
         </w:rPr>
-        <w:t xml:space="preserve"> metric. Most packages are almost entirely concrete, with only a select few including any abstraction and even fewer having high abstraction (only one package is completely abstract).</w:t>
+        <w:t xml:space="preserve"> metric. Most packages are almost entirely concrete, with only a select few including any abstraction and even fewer having high abstraction (only 3 packages are completely abstract).</w:t>
       </w:r>
     </w:p>
     <w:p>
@@ -1160,7 +1128,86 @@
           <w:rFonts w:ascii="Roboto Light" w:cs="Roboto Light" w:eastAsia="Roboto Light" w:hAnsi="Roboto Light"/>
           <w:rtl w:val="0"/>
         </w:rPr>
-        <w:t xml:space="preserve">Given such low abstraction, one could argue this could prove a problem in terms of dependency and stability. This, however, cannot be completely determined without looking at other metrics and comparing them to this one.</w:t>
+        <w:t xml:space="preserve">Given such low average abstraction, one could argue this could prove a problem in terms of dependency and stability. This, however, cannot be completely determined without looking at other metrics and comparing them to this one.</w:t>
+      </w:r>
+    </w:p>
+    <w:p>
+      <w:pPr>
+        <w:ind w:left="0" w:firstLine="0"/>
+        <w:rPr>
+          <w:rFonts w:ascii="Roboto Light" w:cs="Roboto Light" w:eastAsia="Roboto Light" w:hAnsi="Roboto Light"/>
+        </w:rPr>
+      </w:pPr>
+      <w:r>
+        <w:rPr>
+          <w:rFonts w:ascii="Roboto Light" w:cs="Roboto Light" w:eastAsia="Roboto Light" w:hAnsi="Roboto Light"/>
+          <w:rtl w:val="0"/>
+        </w:rPr>
+        <w:t xml:space="preserve">By examining the extremes we see that, at the maximum of  </w:t>
+      </w:r>
+      <w:r>
+        <w:rPr>
+          <w:rFonts w:ascii="Roboto Light" w:cs="Roboto Light" w:eastAsia="Roboto Light" w:hAnsi="Roboto Light"/>
+          <w:i w:val="1"/>
+          <w:u w:val="single"/>
+          <w:rtl w:val="0"/>
+        </w:rPr>
+        <w:t xml:space="preserve">A</w:t>
+      </w:r>
+      <w:r>
+        <w:rPr>
+          <w:rFonts w:ascii="Roboto Light" w:cs="Roboto Light" w:eastAsia="Roboto Light" w:hAnsi="Roboto Light"/>
+          <w:rtl w:val="0"/>
+        </w:rPr>
+        <w:t xml:space="preserve">=1, we have packages that are composed entirely of interfaces, which will then be implemented elsewhere in the code. This method of interface encapsulation leads to higher interdependency between packages (leads to an increase in </w:t>
+      </w:r>
+      <w:r>
+        <w:rPr>
+          <w:rFonts w:ascii="Roboto Light" w:cs="Roboto Light" w:eastAsia="Roboto Light" w:hAnsi="Roboto Light"/>
+          <w:i w:val="1"/>
+          <w:u w:val="single"/>
+          <w:rtl w:val="0"/>
+        </w:rPr>
+        <w:t xml:space="preserve">Ca</w:t>
+      </w:r>
+      <w:r>
+        <w:rPr>
+          <w:rFonts w:ascii="Roboto Light" w:cs="Roboto Light" w:eastAsia="Roboto Light" w:hAnsi="Roboto Light"/>
+          <w:rtl w:val="0"/>
+        </w:rPr>
+        <w:t xml:space="preserve"> and </w:t>
+      </w:r>
+      <w:r>
+        <w:rPr>
+          <w:rFonts w:ascii="Roboto Light" w:cs="Roboto Light" w:eastAsia="Roboto Light" w:hAnsi="Roboto Light"/>
+          <w:i w:val="1"/>
+          <w:u w:val="single"/>
+          <w:rtl w:val="0"/>
+        </w:rPr>
+        <w:t xml:space="preserve">Ce</w:t>
+      </w:r>
+      <w:r>
+        <w:rPr>
+          <w:rFonts w:ascii="Roboto Light" w:cs="Roboto Light" w:eastAsia="Roboto Light" w:hAnsi="Roboto Light"/>
+          <w:rtl w:val="0"/>
+        </w:rPr>
+        <w:t xml:space="preserve"> as would be expected) and higher coupling. On the other hand, at the </w:t>
+      </w:r>
+      <w:r>
+        <w:rPr>
+          <w:rFonts w:ascii="Roboto Light" w:cs="Roboto Light" w:eastAsia="Roboto Light" w:hAnsi="Roboto Light"/>
+          <w:i w:val="1"/>
+          <w:u w:val="single"/>
+          <w:rtl w:val="0"/>
+        </w:rPr>
+        <w:t xml:space="preserve">A</w:t>
+      </w:r>
+      <w:r>
+        <w:rPr>
+          <w:rFonts w:ascii="Roboto Light" w:cs="Roboto Light" w:eastAsia="Roboto Light" w:hAnsi="Roboto Light"/>
+          <w:rtl w:val="0"/>
+        </w:rPr>
+        <w:t xml:space="preserve">=0 minimum we see completely concrete classes, which can (and in fact did) lead to Code Smells such as Long Method and Duplicate Code (to name a few that were actually documented by the team, multiple times) that can stem from insufficient use of abstraction.</w:t>
       </w:r>
     </w:p>
     <w:p>
@@ -1187,12 +1234,12 @@
             <wp:extent cx="2876550" cy="1896626"/>
             <wp:effectExtent b="0" l="0" r="0" t="0"/>
             <wp:wrapSquare wrapText="bothSides" distB="57150" distT="57150" distL="57150" distR="57150"/>
-            <wp:docPr descr="Gráfico" id="1" name="image1.png"/>
+            <wp:docPr descr="Gráfico" id="1" name="image2.png"/>
             <a:graphic>
               <a:graphicData uri="http://schemas.openxmlformats.org/drawingml/2006/picture">
                 <pic:pic>
                   <pic:nvPicPr>
-                    <pic:cNvPr descr="Gráfico" id="0" name="image1.png"/>
+                    <pic:cNvPr descr="Gráfico" id="0" name="image2.png"/>
                     <pic:cNvPicPr preferRelativeResize="0"/>
                   </pic:nvPicPr>
                   <pic:blipFill>
@@ -1252,9 +1299,9 @@
       </w:r>
       <w:r>
         <w:rPr>
-          <w:rFonts w:ascii="Roboto" w:cs="Roboto" w:eastAsia="Roboto" w:hAnsi="Roboto"/>
-          <w:b w:val="1"/>
+          <w:rFonts w:ascii="Roboto Light" w:cs="Roboto Light" w:eastAsia="Roboto Light" w:hAnsi="Roboto Light"/>
           <w:i w:val="1"/>
+          <w:u w:val="single"/>
           <w:rtl w:val="0"/>
         </w:rPr>
         <w:t xml:space="preserve">Ca</w:t>
@@ -1264,7 +1311,37 @@
           <w:rFonts w:ascii="Roboto Light" w:cs="Roboto Light" w:eastAsia="Roboto Light" w:hAnsi="Roboto Light"/>
           <w:rtl w:val="0"/>
         </w:rPr>
-        <w:t xml:space="preserve"> values meaning for most packages very few if any exterior classes depend on the classes inside them (most packages have fewer than 100, often drastically less but rarely 0). This is a positive metric for the most part, as we want to reduce afferent couplings that aren’t related to abstraction, and that seems to be the case.</w:t>
+        <w:t xml:space="preserve"> values meaning for most packages very few if any exterior classes depend on the classes inside them (most packages have fewer than 100, often drastically less but rarely 0). This is a positive metric for the most part, as we generally want to reduce coupling when possible, and there appears to have been an effort to uphold that standard, for the most part.</w:t>
+      </w:r>
+    </w:p>
+    <w:p>
+      <w:pPr>
+        <w:rPr>
+          <w:rFonts w:ascii="Roboto Light" w:cs="Roboto Light" w:eastAsia="Roboto Light" w:hAnsi="Roboto Light"/>
+        </w:rPr>
+      </w:pPr>
+      <w:r>
+        <w:rPr>
+          <w:rFonts w:ascii="Roboto Light" w:cs="Roboto Light" w:eastAsia="Roboto Light" w:hAnsi="Roboto Light"/>
+          <w:rtl w:val="0"/>
+        </w:rPr>
+        <w:t xml:space="preserve">There are, however, some select few cases at the extreme with very high </w:t>
+      </w:r>
+      <w:r>
+        <w:rPr>
+          <w:rFonts w:ascii="Roboto Light" w:cs="Roboto Light" w:eastAsia="Roboto Light" w:hAnsi="Roboto Light"/>
+          <w:i w:val="1"/>
+          <w:u w:val="single"/>
+          <w:rtl w:val="0"/>
+        </w:rPr>
+        <w:t xml:space="preserve">Ca</w:t>
+      </w:r>
+      <w:r>
+        <w:rPr>
+          <w:rFonts w:ascii="Roboto Light" w:cs="Roboto Light" w:eastAsia="Roboto Light" w:hAnsi="Roboto Light"/>
+          <w:rtl w:val="0"/>
+        </w:rPr>
+        <w:t xml:space="preserve"> values (one with 584 and another with 947, to name a few of the worst cases). This does prove to be a problem, as a lot of classes depend on this package which can easily lead to Shotgun Surgery code smells, as any needed change within this package will most likely require a lot of other classes to be changed as well. This is compounded by the fact that, as we just saw, Abstractness is generally very low meaning the very large majority of methods in classes are concrete, and therefore will require concrete changes to their code should any change occur in classes they depend on.</w:t>
       </w:r>
     </w:p>
     <w:p>
@@ -1352,39 +1429,24 @@
           <w:rFonts w:ascii="Roboto Light" w:cs="Roboto Light" w:eastAsia="Roboto Light" w:hAnsi="Roboto Light"/>
           <w:rtl w:val="0"/>
         </w:rPr>
-        <w:t xml:space="preserve">We see mostly the same in this metric that we saw in the previous, with the only standout factor being that on average packages have at least twice as many </w:t>
-      </w:r>
-      <w:r>
-        <w:rPr>
-          <w:rFonts w:ascii="Roboto" w:cs="Roboto" w:eastAsia="Roboto" w:hAnsi="Roboto"/>
-          <w:b w:val="1"/>
-          <w:i w:val="1"/>
-          <w:rtl w:val="0"/>
-        </w:rPr>
-        <w:t xml:space="preserve">Ce</w:t>
-      </w:r>
-      <w:r>
-        <w:rPr>
-          <w:rFonts w:ascii="Roboto Light" w:cs="Roboto Light" w:eastAsia="Roboto Light" w:hAnsi="Roboto Light"/>
-          <w:rtl w:val="0"/>
-        </w:rPr>
-        <w:t xml:space="preserve"> as </w:t>
-      </w:r>
-      <w:r>
-        <w:rPr>
-          <w:rFonts w:ascii="Roboto" w:cs="Roboto" w:eastAsia="Roboto" w:hAnsi="Roboto"/>
-          <w:b w:val="1"/>
-          <w:i w:val="1"/>
-          <w:rtl w:val="0"/>
-        </w:rPr>
-        <w:t xml:space="preserve">Ca</w:t>
-      </w:r>
-      <w:r>
-        <w:rPr>
-          <w:rFonts w:ascii="Roboto Light" w:cs="Roboto Light" w:eastAsia="Roboto Light" w:hAnsi="Roboto Light"/>
-          <w:rtl w:val="0"/>
-        </w:rPr>
-        <w:t xml:space="preserve">. This is also a positive metric for the same reasons.</w:t>
+        <w:t xml:space="preserve">Efferent Couplings are a lot higher on average than Afferent Couplings, meaning that most classes depend on several others outside their own packages. This can reveal “trouble spots” of classes with very strong coupling to many others. This high outside dependency makes it very difficult to reuse code from those classes, as it will break at the points where it requires outside assistance.</w:t>
+      </w:r>
+      <w:r>
+        <w:rPr>
+          <w:rtl w:val="0"/>
+        </w:rPr>
+      </w:r>
+    </w:p>
+    <w:p>
+      <w:pPr>
+        <w:rPr>
+          <w:rFonts w:ascii="Roboto Light" w:cs="Roboto Light" w:eastAsia="Roboto Light" w:hAnsi="Roboto Light"/>
+        </w:rPr>
+      </w:pPr>
+      <w:r>
+        <w:rPr>
+          <w:rtl w:val="0"/>
+        </w:rPr>
       </w:r>
     </w:p>
     <w:p>
@@ -1460,13 +1522,13 @@
           <w:rFonts w:ascii="Roboto Light" w:cs="Roboto Light" w:eastAsia="Roboto Light" w:hAnsi="Roboto Light"/>
           <w:rtl w:val="0"/>
         </w:rPr>
-        <w:t xml:space="preserve">When it comes to Instability, we see that most packages are relatively unstable, oftentimes having an </w:t>
-      </w:r>
-      <w:r>
-        <w:rPr>
-          <w:rFonts w:ascii="Roboto" w:cs="Roboto" w:eastAsia="Roboto" w:hAnsi="Roboto"/>
-          <w:b w:val="1"/>
+        <w:t xml:space="preserve">When it comes to Instability, we see that packages tend to be more on the unstable side, oftentimes having an </w:t>
+      </w:r>
+      <w:r>
+        <w:rPr>
+          <w:rFonts w:ascii="Roboto Light" w:cs="Roboto Light" w:eastAsia="Roboto Light" w:hAnsi="Roboto Light"/>
           <w:i w:val="1"/>
+          <w:u w:val="single"/>
           <w:rtl w:val="0"/>
         </w:rPr>
         <w:t xml:space="preserve">I</w:t>
@@ -1476,23 +1538,7 @@
           <w:rFonts w:ascii="Roboto Light" w:cs="Roboto Light" w:eastAsia="Roboto Light" w:hAnsi="Roboto Light"/>
           <w:rtl w:val="0"/>
         </w:rPr>
-        <w:t xml:space="preserve"> value of more than 0.5. While this seems worrying at first glance, in truth it is not much of a problem due to the low </w:t>
-      </w:r>
-      <w:r>
-        <w:rPr>
-          <w:rFonts w:ascii="Roboto" w:cs="Roboto" w:eastAsia="Roboto" w:hAnsi="Roboto"/>
-          <w:b w:val="1"/>
-          <w:i w:val="1"/>
-          <w:rtl w:val="0"/>
-        </w:rPr>
-        <w:t xml:space="preserve">A</w:t>
-      </w:r>
-      <w:r>
-        <w:rPr>
-          <w:rFonts w:ascii="Roboto Light" w:cs="Roboto Light" w:eastAsia="Roboto Light" w:hAnsi="Roboto Light"/>
-          <w:rtl w:val="0"/>
-        </w:rPr>
-        <w:t xml:space="preserve"> values of most packages. As we saw previously, Instability only becomes harmful in earnest when it is coupled with high abstraction, and this is not the case for JabRef.</w:t>
+        <w:t xml:space="preserve"> value of more than 0.5. This demonstrates a prevalence of Irresponsible and Dependent classes, as already discussed in Afferent/Efferent Couplings. Abstraction is also low as we’ve already seen, leading to very interdependent and concrete code that will be inflexible to change. Problems persist even in the opposite extreme, as the very few stable packages have little to no abstraction, meaning they will be completely inflexible to any sort of change, leading to a lot of rigidity.</w:t>
       </w:r>
     </w:p>
     <w:p>
@@ -1580,120 +1626,55 @@
           <w:rFonts w:ascii="Roboto Light" w:cs="Roboto Light" w:eastAsia="Roboto Light" w:hAnsi="Roboto Light"/>
           <w:rtl w:val="0"/>
         </w:rPr>
-        <w:t xml:space="preserve">As expected after analyzing Abstractness and Instability, we can see that the main sequence distance values tend to be quite low, being below 0.5 most of the time. That being said, while values are usually quite low, they are rarely 0, being around 0.25 to 0.3 on average. All things considered, this is not a bad value, and suggests a good use of OO design and code that is robust, maintainable, and reusable.</w:t>
-      </w:r>
-    </w:p>
-    <w:p>
-      <w:pPr>
-        <w:rPr>
-          <w:rFonts w:ascii="Roboto Light" w:cs="Roboto Light" w:eastAsia="Roboto Light" w:hAnsi="Roboto Light"/>
-        </w:rPr>
-      </w:pPr>
-      <w:r>
-        <w:rPr>
-          <w:rtl w:val="0"/>
-        </w:rPr>
-      </w:r>
-    </w:p>
-    <w:p>
-      <w:pPr>
-        <w:rPr>
-          <w:rFonts w:ascii="Roboto Light" w:cs="Roboto Light" w:eastAsia="Roboto Light" w:hAnsi="Roboto Light"/>
-        </w:rPr>
-      </w:pPr>
-      <w:r>
-        <w:rPr>
-          <w:rtl w:val="0"/>
-        </w:rPr>
-      </w:r>
-    </w:p>
-    <w:p>
-      <w:pPr>
-        <w:rPr>
-          <w:rFonts w:ascii="Roboto" w:cs="Roboto" w:eastAsia="Roboto" w:hAnsi="Roboto"/>
-          <w:b w:val="1"/>
-          <w:sz w:val="24"/>
-          <w:szCs w:val="24"/>
-        </w:rPr>
-      </w:pPr>
-      <w:r>
-        <w:rPr>
-          <w:rFonts w:ascii="Roboto" w:cs="Roboto" w:eastAsia="Roboto" w:hAnsi="Roboto"/>
-          <w:b w:val="1"/>
-          <w:sz w:val="24"/>
-          <w:szCs w:val="24"/>
-          <w:rtl w:val="0"/>
-        </w:rPr>
-        <w:t xml:space="preserve">Relating metrics to Code Smells</w:t>
-      </w:r>
-    </w:p>
-    <w:p>
-      <w:pPr>
-        <w:rPr>
-          <w:rFonts w:ascii="Roboto Light" w:cs="Roboto Light" w:eastAsia="Roboto Light" w:hAnsi="Roboto Light"/>
-        </w:rPr>
-      </w:pPr>
-      <w:r>
-        <w:rPr>
-          <w:rFonts w:ascii="Roboto Light" w:cs="Roboto Light" w:eastAsia="Roboto Light" w:hAnsi="Roboto Light"/>
-          <w:rtl w:val="0"/>
-        </w:rPr>
-        <w:t xml:space="preserve">To close off the report, a brief discussion will be had of how the previously analyzed metric values can relate to Code Smells found.</w:t>
-      </w:r>
-    </w:p>
-    <w:p>
-      <w:pPr>
-        <w:rPr>
-          <w:rFonts w:ascii="Roboto Light" w:cs="Roboto Light" w:eastAsia="Roboto Light" w:hAnsi="Roboto Light"/>
-        </w:rPr>
-      </w:pPr>
-      <w:r>
-        <w:rPr>
-          <w:rFonts w:ascii="Roboto Light" w:cs="Roboto Light" w:eastAsia="Roboto Light" w:hAnsi="Roboto Light"/>
-          <w:rtl w:val="0"/>
-        </w:rPr>
-        <w:t xml:space="preserve">A trend that was noticed by myself and echoed by team members was that code smells were relatively hard to find, and when found usually weren’t very problematic and demonstrated imperfections in the code more so than bad design or fragile, rigid, or difficult to reuse code. This is evident when taking my own submitted code smells into consideration, both my Dead Code and Duplicate Code submissions were based on obvious yet small defects in the code, showcasing yet again </w:t>
-      </w:r>
-      <w:r>
-        <w:rPr>
-          <w:rFonts w:ascii="Roboto Light" w:cs="Roboto Light" w:eastAsia="Roboto Light" w:hAnsi="Roboto Light"/>
-          <w:i w:val="1"/>
-          <w:rtl w:val="0"/>
-        </w:rPr>
-        <w:t xml:space="preserve">imperfections </w:t>
-      </w:r>
-      <w:r>
-        <w:rPr>
-          <w:rFonts w:ascii="Roboto Light" w:cs="Roboto Light" w:eastAsia="Roboto Light" w:hAnsi="Roboto Light"/>
-          <w:rtl w:val="0"/>
-        </w:rPr>
-        <w:t xml:space="preserve">in the code, not inherent problems with the design.</w:t>
-      </w:r>
-    </w:p>
-    <w:p>
-      <w:pPr>
-        <w:rPr>
-          <w:rFonts w:ascii="Roboto Light" w:cs="Roboto Light" w:eastAsia="Roboto Light" w:hAnsi="Roboto Light"/>
-        </w:rPr>
-      </w:pPr>
-      <w:r>
-        <w:rPr>
-          <w:rtl w:val="0"/>
-        </w:rPr>
-      </w:r>
-    </w:p>
-    <w:p>
-      <w:pPr>
-        <w:rPr>
-          <w:rFonts w:ascii="Roboto Light" w:cs="Roboto Light" w:eastAsia="Roboto Light" w:hAnsi="Roboto Light"/>
-        </w:rPr>
-      </w:pPr>
-      <w:r>
-        <w:rPr>
-          <w:rFonts w:ascii="Roboto Light" w:cs="Roboto Light" w:eastAsia="Roboto Light" w:hAnsi="Roboto Light"/>
-          <w:rtl w:val="0"/>
-        </w:rPr>
-        <w:t xml:space="preserve">Finally, it is fair to say that the conclusions drawn from this analysis are a testament to the robustness of JabRef as a system, and of the quality of its developers as a whole.</w:t>
+        <w:t xml:space="preserve">We see the effects of all the problems already discussed when analysing Main Sequence Distance, most packages are not on the main sequence and it is not uncommon for them to be quite far, over 0.5 in several instances. This confirms what has been alluded to thus far, that the JabRef codebase has quite severe problems with rigidity, fragility, and difficulty of reuse.</w:t>
+      </w:r>
+    </w:p>
+    <w:p>
+      <w:pPr>
+        <w:rPr>
+          <w:rFonts w:ascii="Roboto Light" w:cs="Roboto Light" w:eastAsia="Roboto Light" w:hAnsi="Roboto Light"/>
+        </w:rPr>
+      </w:pPr>
+      <w:r>
+        <w:rPr>
+          <w:rtl w:val="0"/>
+        </w:rPr>
+      </w:r>
+    </w:p>
+    <w:p>
+      <w:pPr>
+        <w:rPr>
+          <w:rFonts w:ascii="Roboto Light" w:cs="Roboto Light" w:eastAsia="Roboto Light" w:hAnsi="Roboto Light"/>
+        </w:rPr>
+      </w:pPr>
+      <w:r>
+        <w:rPr>
+          <w:rFonts w:ascii="Roboto" w:cs="Roboto" w:eastAsia="Roboto" w:hAnsi="Roboto"/>
+          <w:b w:val="1"/>
+          <w:rtl w:val="0"/>
+        </w:rPr>
+        <w:t xml:space="preserve">In conclusion</w:t>
+      </w:r>
+      <w:r>
+        <w:rPr>
+          <w:rFonts w:ascii="Roboto Light" w:cs="Roboto Light" w:eastAsia="Roboto Light" w:hAnsi="Roboto Light"/>
+          <w:rtl w:val="0"/>
+        </w:rPr>
+        <w:t xml:space="preserve">, while there seems to have been an attempt at proper utilization of OO design, including some quite good examples of it, the JabRef code suffers from a lot of problems that I mainly attribute to how long it has been actively developed (2003-present, over 18 years) and </w:t>
+      </w:r>
+      <w:r>
+        <w:rPr>
+          <w:rFonts w:ascii="Roboto Light" w:cs="Roboto Light" w:eastAsia="Roboto Light" w:hAnsi="Roboto Light"/>
+          <w:rtl w:val="0"/>
+        </w:rPr>
+        <w:t xml:space="preserve">its</w:t>
+      </w:r>
+      <w:r>
+        <w:rPr>
+          <w:rFonts w:ascii="Roboto Light" w:cs="Roboto Light" w:eastAsia="Roboto Light" w:hAnsi="Roboto Light"/>
+          <w:rtl w:val="0"/>
+        </w:rPr>
+        <w:t xml:space="preserve"> very large codebase, coupled with very little sense of direction and a lack of organization and leadership.</w:t>
       </w:r>
     </w:p>
     <w:sectPr>

</xml_diff>